<commit_message>
added final db design diagram to report and old db design
</commit_message>
<xml_diff>
--- a/Skrivning/Joachim-Bjorn.docx
+++ b/Skrivning/Joachim-Bjorn.docx
@@ -296,91 +296,110 @@
     </w:p>
     <w:p>
       <w:pPr>
-        <w:pStyle w:val="Heading1"/>
-        <w:rPr>
-          <w:lang w:val="da-DK"/>
-        </w:rPr>
-      </w:pPr>
-      <w:r>
-        <w:rPr>
-          <w:lang w:val="da-DK"/>
-        </w:rPr>
-        <w:t>Proces</w:t>
-      </w:r>
-    </w:p>
-    <w:p>
-      <w:pPr>
-        <w:rPr>
-          <w:lang w:val="da-DK"/>
-        </w:rPr>
-      </w:pPr>
-      <w:r>
-        <w:rPr>
-          <w:lang w:val="da-DK"/>
-        </w:rPr>
-        <w:t>Vi har kørt TDD, og har tit oplevet at læbe med hovedet mod en mur, idet det ofte har vist sig at det ikke er programmet, men i stedet vores tests der ikke fungerer.</w:t>
-      </w:r>
-    </w:p>
-    <w:p>
-      <w:pPr>
-        <w:pStyle w:val="Heading1"/>
-        <w:rPr>
-          <w:lang w:val="da-DK"/>
-        </w:rPr>
-      </w:pPr>
-      <w:r>
-        <w:rPr>
-          <w:lang w:val="da-DK"/>
-        </w:rPr>
-        <w:t>Fejl og problemer</w:t>
-      </w:r>
-    </w:p>
-    <w:p>
-      <w:pPr>
-        <w:rPr>
-          <w:lang w:val="da-DK"/>
-        </w:rPr>
-      </w:pPr>
-      <w:r>
-        <w:rPr>
-          <w:lang w:val="da-DK"/>
-        </w:rPr>
-        <w:t>AddPool tager både en User og et User.Id, hvilket er et problem. Her er det kun User.Id der skal bruges. Hvis man også giver den en User med, oprettes en ny user i databasn udenom vores CheckForsameUser metode.</w:t>
-      </w:r>
-    </w:p>
-    <w:p>
-      <w:pPr>
-        <w:rPr>
-          <w:lang w:val="da-DK"/>
-        </w:rPr>
-      </w:pPr>
-    </w:p>
-    <w:p>
-      <w:pPr>
-        <w:rPr>
-          <w:lang w:val="da-DK"/>
-        </w:rPr>
-      </w:pPr>
-      <w:r>
-        <w:rPr>
-          <w:lang w:val="da-DK"/>
-        </w:rPr>
-        <w:t>Cultureinfo skal fixes – Flere muligheder. Set på host PC eller tving gennem kode.</w:t>
+        <w:rPr>
+          <w:lang w:val="da-DK"/>
+        </w:rPr>
+      </w:pPr>
+    </w:p>
+    <w:p>
+      <w:pPr>
+        <w:rPr>
+          <w:lang w:val="da-DK"/>
+        </w:rPr>
+      </w:pPr>
+      <w:r>
+        <w:rPr>
+          <w:lang w:val="da-DK"/>
+        </w:rPr>
+        <w:t>Startet med DDS lite, gået over til EF</w:t>
       </w:r>
       <w:bookmarkStart w:id="0" w:name="_GoBack"/>
       <w:bookmarkEnd w:id="0"/>
     </w:p>
     <w:p>
       <w:pPr>
-        <w:rPr>
-          <w:lang w:val="da-DK"/>
-        </w:rPr>
-      </w:pPr>
-      <w:r>
-        <w:rPr>
-          <w:lang w:val="da-DK"/>
-        </w:rPr>
-        <w:lastRenderedPageBreak/>
+        <w:pStyle w:val="Heading1"/>
+        <w:rPr>
+          <w:lang w:val="da-DK"/>
+        </w:rPr>
+      </w:pPr>
+      <w:r>
+        <w:rPr>
+          <w:lang w:val="da-DK"/>
+        </w:rPr>
+        <w:t>Proces</w:t>
+      </w:r>
+    </w:p>
+    <w:p>
+      <w:pPr>
+        <w:rPr>
+          <w:lang w:val="da-DK"/>
+        </w:rPr>
+      </w:pPr>
+      <w:r>
+        <w:rPr>
+          <w:lang w:val="da-DK"/>
+        </w:rPr>
+        <w:t>Vi har kørt TDD, og har tit oplevet at læbe med hovedet mod en mur, idet det ofte har vist sig at det ikke er programmet, men i stedet vores tests der ikke fungerer.</w:t>
+      </w:r>
+    </w:p>
+    <w:p>
+      <w:pPr>
+        <w:pStyle w:val="Heading1"/>
+        <w:rPr>
+          <w:lang w:val="da-DK"/>
+        </w:rPr>
+      </w:pPr>
+      <w:r>
+        <w:rPr>
+          <w:lang w:val="da-DK"/>
+        </w:rPr>
+        <w:t>Fejl og problemer</w:t>
+      </w:r>
+    </w:p>
+    <w:p>
+      <w:pPr>
+        <w:rPr>
+          <w:lang w:val="da-DK"/>
+        </w:rPr>
+      </w:pPr>
+      <w:r>
+        <w:rPr>
+          <w:lang w:val="da-DK"/>
+        </w:rPr>
+        <w:t>AddPool tager både en User og et User.Id, hvilket er et problem. Her er det kun User.Id der skal bruges. Hvis man også giver den en User med, oprettes en ny user i databasn udenom vores CheckForsameUser metode.</w:t>
+      </w:r>
+    </w:p>
+    <w:p>
+      <w:pPr>
+        <w:rPr>
+          <w:lang w:val="da-DK"/>
+        </w:rPr>
+      </w:pPr>
+    </w:p>
+    <w:p>
+      <w:pPr>
+        <w:rPr>
+          <w:lang w:val="da-DK"/>
+        </w:rPr>
+      </w:pPr>
+      <w:r>
+        <w:rPr>
+          <w:lang w:val="da-DK"/>
+        </w:rPr>
+        <w:t>Cultureinfo skal fixes – Flere muligheder. Set på host PC eller tving gennem kode.</w:t>
+      </w:r>
+    </w:p>
+    <w:p>
+      <w:pPr>
+        <w:rPr>
+          <w:lang w:val="da-DK"/>
+        </w:rPr>
+      </w:pPr>
+      <w:r>
+        <w:rPr>
+          <w:lang w:val="da-DK"/>
+        </w:rPr>
         <w:t>Som systemet er designet nu, lægger respektive sensordata for alle pools i deres enkelte tabel.</w:t>
       </w:r>
     </w:p>

</xml_diff>